<commit_message>
Added images and other UI improvements
</commit_message>
<xml_diff>
--- a/Design Proposal.docx
+++ b/Design Proposal.docx
@@ -91,7 +91,61 @@
           <w:sz w:val="24"/>
           <w:szCs w:val="24"/>
         </w:rPr>
-        <w:t xml:space="preserve"> (don’t really have a name yet): A 2-d battle royale shooter similar to others found online. You start as a humble circle and collect weapons, gear, and armor to fight other players and Prof. Kosbie to be the last circle standing!</w:t>
+        <w:t xml:space="preserve"> (don’t really have a name yet): A 2-d battle </w:t>
+      </w:r>
+      <w:proofErr w:type="spellStart"/>
+      <w:r>
+        <w:rPr>
+          <w:rFonts w:ascii="Times New Roman" w:eastAsia="Times New Roman" w:hAnsi="Times New Roman" w:cs="Times New Roman"/>
+          <w:sz w:val="24"/>
+          <w:szCs w:val="24"/>
+        </w:rPr>
+        <w:t>royale</w:t>
+      </w:r>
+      <w:proofErr w:type="spellEnd"/>
+      <w:r>
+        <w:rPr>
+          <w:rFonts w:ascii="Times New Roman" w:eastAsia="Times New Roman" w:hAnsi="Times New Roman" w:cs="Times New Roman"/>
+          <w:sz w:val="24"/>
+          <w:szCs w:val="24"/>
+        </w:rPr>
+        <w:t xml:space="preserve"> shooter </w:t>
+      </w:r>
+      <w:proofErr w:type="gramStart"/>
+      <w:r>
+        <w:rPr>
+          <w:rFonts w:ascii="Times New Roman" w:eastAsia="Times New Roman" w:hAnsi="Times New Roman" w:cs="Times New Roman"/>
+          <w:sz w:val="24"/>
+          <w:szCs w:val="24"/>
+        </w:rPr>
+        <w:t>similar to</w:t>
+      </w:r>
+      <w:proofErr w:type="gramEnd"/>
+      <w:r>
+        <w:rPr>
+          <w:rFonts w:ascii="Times New Roman" w:eastAsia="Times New Roman" w:hAnsi="Times New Roman" w:cs="Times New Roman"/>
+          <w:sz w:val="24"/>
+          <w:szCs w:val="24"/>
+        </w:rPr>
+        <w:t xml:space="preserve"> others found online. You start as a humble circle and collect weapons, gear, and armor to fight other players and Prof. </w:t>
+      </w:r>
+      <w:proofErr w:type="spellStart"/>
+      <w:r>
+        <w:rPr>
+          <w:rFonts w:ascii="Times New Roman" w:eastAsia="Times New Roman" w:hAnsi="Times New Roman" w:cs="Times New Roman"/>
+          <w:sz w:val="24"/>
+          <w:szCs w:val="24"/>
+        </w:rPr>
+        <w:t>Kosbie</w:t>
+      </w:r>
+      <w:proofErr w:type="spellEnd"/>
+      <w:r>
+        <w:rPr>
+          <w:rFonts w:ascii="Times New Roman" w:eastAsia="Times New Roman" w:hAnsi="Times New Roman" w:cs="Times New Roman"/>
+          <w:sz w:val="24"/>
+          <w:szCs w:val="24"/>
+        </w:rPr>
+        <w:t xml:space="preserve"> to be the last circle standing!</w:t>
       </w:r>
     </w:p>
     <w:p>
@@ -140,7 +194,79 @@
           <w:sz w:val="24"/>
           <w:szCs w:val="24"/>
         </w:rPr>
-        <w:t xml:space="preserve">Functionally, my game is very similar to other games in the ‘battle royale’ genre, all featuring a last-man-standing win condition with gatherable weapons and equipment. In particular, my game is heavily inspired by surviv.io, an online 2d battle royale game. Though 112.io will be very similar to surviv.io, I plan on adding and modifying many elements to turn the game into my own style. First, there will be a different weapon / inventory system than surviv.io that’ll make core gameplay considerably different. Furthermore, I’ll implement a game AI that can be used for single player / survival style gamemodes and add special 15-112 visual elements to the game. </w:t>
+        <w:t xml:space="preserve">Functionally, my game is very similar to other games in the ‘battle </w:t>
+      </w:r>
+      <w:proofErr w:type="spellStart"/>
+      <w:r>
+        <w:rPr>
+          <w:rFonts w:ascii="Times New Roman" w:eastAsia="Times New Roman" w:hAnsi="Times New Roman" w:cs="Times New Roman"/>
+          <w:sz w:val="24"/>
+          <w:szCs w:val="24"/>
+        </w:rPr>
+        <w:t>royale</w:t>
+      </w:r>
+      <w:proofErr w:type="spellEnd"/>
+      <w:r>
+        <w:rPr>
+          <w:rFonts w:ascii="Times New Roman" w:eastAsia="Times New Roman" w:hAnsi="Times New Roman" w:cs="Times New Roman"/>
+          <w:sz w:val="24"/>
+          <w:szCs w:val="24"/>
+        </w:rPr>
+        <w:t xml:space="preserve">’ genre, all featuring a last-man-standing win condition with gatherable weapons and equipment. </w:t>
+      </w:r>
+      <w:proofErr w:type="gramStart"/>
+      <w:r>
+        <w:rPr>
+          <w:rFonts w:ascii="Times New Roman" w:eastAsia="Times New Roman" w:hAnsi="Times New Roman" w:cs="Times New Roman"/>
+          <w:sz w:val="24"/>
+          <w:szCs w:val="24"/>
+        </w:rPr>
+        <w:t>In particular, my</w:t>
+      </w:r>
+      <w:proofErr w:type="gramEnd"/>
+      <w:r>
+        <w:rPr>
+          <w:rFonts w:ascii="Times New Roman" w:eastAsia="Times New Roman" w:hAnsi="Times New Roman" w:cs="Times New Roman"/>
+          <w:sz w:val="24"/>
+          <w:szCs w:val="24"/>
+        </w:rPr>
+        <w:t xml:space="preserve"> game is heavily inspired by surviv.io, an online 2d battle </w:t>
+      </w:r>
+      <w:proofErr w:type="spellStart"/>
+      <w:r>
+        <w:rPr>
+          <w:rFonts w:ascii="Times New Roman" w:eastAsia="Times New Roman" w:hAnsi="Times New Roman" w:cs="Times New Roman"/>
+          <w:sz w:val="24"/>
+          <w:szCs w:val="24"/>
+        </w:rPr>
+        <w:t>royale</w:t>
+      </w:r>
+      <w:proofErr w:type="spellEnd"/>
+      <w:r>
+        <w:rPr>
+          <w:rFonts w:ascii="Times New Roman" w:eastAsia="Times New Roman" w:hAnsi="Times New Roman" w:cs="Times New Roman"/>
+          <w:sz w:val="24"/>
+          <w:szCs w:val="24"/>
+        </w:rPr>
+        <w:t xml:space="preserve"> game. Though 112.io will be very similar to surviv.io, I plan on adding and modifying many elements to turn the game into my own style. First, there will be a different weapon / inventory system than surviv.io that’ll make core gameplay considerably different. Furthermore, I’ll implement a game AI that can be used for single player / survival style </w:t>
+      </w:r>
+      <w:proofErr w:type="spellStart"/>
+      <w:r>
+        <w:rPr>
+          <w:rFonts w:ascii="Times New Roman" w:eastAsia="Times New Roman" w:hAnsi="Times New Roman" w:cs="Times New Roman"/>
+          <w:sz w:val="24"/>
+          <w:szCs w:val="24"/>
+        </w:rPr>
+        <w:t>gamemodes</w:t>
+      </w:r>
+      <w:proofErr w:type="spellEnd"/>
+      <w:r>
+        <w:rPr>
+          <w:rFonts w:ascii="Times New Roman" w:eastAsia="Times New Roman" w:hAnsi="Times New Roman" w:cs="Times New Roman"/>
+          <w:sz w:val="24"/>
+          <w:szCs w:val="24"/>
+        </w:rPr>
+        <w:t xml:space="preserve"> and add special 15-112 visual elements to the game. </w:t>
       </w:r>
     </w:p>
     <w:p>
@@ -210,7 +336,25 @@
           <w:sz w:val="24"/>
           <w:szCs w:val="24"/>
         </w:rPr>
-        <w:t xml:space="preserve">Nature, Weapons, Items, and Player will each represent their respective objects on the game map, mostly extending a core ‘GameObject’ class that has basic drawing and initialization. </w:t>
+        <w:t>Nature, Weapons, Items, and Player will each represent their respective objects on the game map, mostly extending a core ‘</w:t>
+      </w:r>
+      <w:proofErr w:type="spellStart"/>
+      <w:r>
+        <w:rPr>
+          <w:rFonts w:ascii="Times New Roman" w:eastAsia="Times New Roman" w:hAnsi="Times New Roman" w:cs="Times New Roman"/>
+          <w:sz w:val="24"/>
+          <w:szCs w:val="24"/>
+        </w:rPr>
+        <w:t>GameObject</w:t>
+      </w:r>
+      <w:proofErr w:type="spellEnd"/>
+      <w:r>
+        <w:rPr>
+          <w:rFonts w:ascii="Times New Roman" w:eastAsia="Times New Roman" w:hAnsi="Times New Roman" w:cs="Times New Roman"/>
+          <w:sz w:val="24"/>
+          <w:szCs w:val="24"/>
+        </w:rPr>
+        <w:t xml:space="preserve">’ class that has basic drawing and initialization. </w:t>
       </w:r>
     </w:p>
     <w:p>
@@ -233,7 +377,25 @@
           <w:szCs w:val="24"/>
         </w:rPr>
         <w:lastRenderedPageBreak/>
-        <w:t>Game.py is the primary file, which depends on Framework.py (copied from the Pygame presentation) and is run to play the game. It will have groups of sprites of all the previously mentioned classes, as well as contain most of the MVC.</w:t>
+        <w:t xml:space="preserve">Game.py is the primary file, which depends on Framework.py (copied from the </w:t>
+      </w:r>
+      <w:proofErr w:type="spellStart"/>
+      <w:r>
+        <w:rPr>
+          <w:rFonts w:ascii="Times New Roman" w:eastAsia="Times New Roman" w:hAnsi="Times New Roman" w:cs="Times New Roman"/>
+          <w:sz w:val="24"/>
+          <w:szCs w:val="24"/>
+        </w:rPr>
+        <w:t>Pygame</w:t>
+      </w:r>
+      <w:proofErr w:type="spellEnd"/>
+      <w:r>
+        <w:rPr>
+          <w:rFonts w:ascii="Times New Roman" w:eastAsia="Times New Roman" w:hAnsi="Times New Roman" w:cs="Times New Roman"/>
+          <w:sz w:val="24"/>
+          <w:szCs w:val="24"/>
+        </w:rPr>
+        <w:t xml:space="preserve"> presentation) and is run to play the game. It will have groups of sprites of all the previously mentioned classes, as well as contain most of the MVC.</w:t>
       </w:r>
     </w:p>
     <w:p>
@@ -551,7 +713,25 @@
           <w:sz w:val="24"/>
           <w:szCs w:val="24"/>
         </w:rPr>
-        <w:t>After each session of programming, changes will be saved and also pushed to a Github repository as a backup:</w:t>
+        <w:t xml:space="preserve">After each session of programming, changes will be saved and also pushed to a </w:t>
+      </w:r>
+      <w:proofErr w:type="spellStart"/>
+      <w:r>
+        <w:rPr>
+          <w:rFonts w:ascii="Times New Roman" w:eastAsia="Times New Roman" w:hAnsi="Times New Roman" w:cs="Times New Roman"/>
+          <w:sz w:val="24"/>
+          <w:szCs w:val="24"/>
+        </w:rPr>
+        <w:t>Github</w:t>
+      </w:r>
+      <w:proofErr w:type="spellEnd"/>
+      <w:r>
+        <w:rPr>
+          <w:rFonts w:ascii="Times New Roman" w:eastAsia="Times New Roman" w:hAnsi="Times New Roman" w:cs="Times New Roman"/>
+          <w:sz w:val="24"/>
+          <w:szCs w:val="24"/>
+        </w:rPr>
+        <w:t xml:space="preserve"> repository as a backup:</w:t>
       </w:r>
       <w:r>
         <w:rPr>
@@ -613,13 +793,41 @@
           <w:szCs w:val="24"/>
         </w:rPr>
       </w:pPr>
-      <w:r>
-        <w:rPr>
-          <w:rFonts w:ascii="Times New Roman" w:eastAsia="Times New Roman" w:hAnsi="Times New Roman" w:cs="Times New Roman"/>
-          <w:sz w:val="24"/>
-          <w:szCs w:val="24"/>
-        </w:rPr>
-        <w:t>Pygame, Numpy, Sockets (maybe)</w:t>
+      <w:proofErr w:type="spellStart"/>
+      <w:r>
+        <w:rPr>
+          <w:rFonts w:ascii="Times New Roman" w:eastAsia="Times New Roman" w:hAnsi="Times New Roman" w:cs="Times New Roman"/>
+          <w:sz w:val="24"/>
+          <w:szCs w:val="24"/>
+        </w:rPr>
+        <w:t>Pygame</w:t>
+      </w:r>
+      <w:proofErr w:type="spellEnd"/>
+      <w:r>
+        <w:rPr>
+          <w:rFonts w:ascii="Times New Roman" w:eastAsia="Times New Roman" w:hAnsi="Times New Roman" w:cs="Times New Roman"/>
+          <w:sz w:val="24"/>
+          <w:szCs w:val="24"/>
+        </w:rPr>
+        <w:t xml:space="preserve">, </w:t>
+      </w:r>
+      <w:proofErr w:type="spellStart"/>
+      <w:r>
+        <w:rPr>
+          <w:rFonts w:ascii="Times New Roman" w:eastAsia="Times New Roman" w:hAnsi="Times New Roman" w:cs="Times New Roman"/>
+          <w:sz w:val="24"/>
+          <w:szCs w:val="24"/>
+        </w:rPr>
+        <w:t>Numpy</w:t>
+      </w:r>
+      <w:proofErr w:type="spellEnd"/>
+      <w:r>
+        <w:rPr>
+          <w:rFonts w:ascii="Times New Roman" w:eastAsia="Times New Roman" w:hAnsi="Times New Roman" w:cs="Times New Roman"/>
+          <w:sz w:val="24"/>
+          <w:szCs w:val="24"/>
+        </w:rPr>
+        <w:t>, Sockets (maybe)</w:t>
       </w:r>
     </w:p>
     <w:p>
@@ -653,34 +861,179 @@
         </w:rPr>
         <w:t>TP2 Update</w:t>
       </w:r>
-    </w:p>
-    <w:p>
-      <w:pPr>
-        <w:spacing w:line="480" w:lineRule="auto"/>
-        <w:rPr>
-          <w:rFonts w:ascii="Times New Roman" w:eastAsia="Times New Roman" w:hAnsi="Times New Roman" w:cs="Times New Roman"/>
-          <w:sz w:val="24"/>
-          <w:szCs w:val="24"/>
-        </w:rPr>
-      </w:pPr>
-      <w:r>
-        <w:rPr>
-          <w:rFonts w:ascii="Times New Roman" w:eastAsia="Times New Roman" w:hAnsi="Times New Roman" w:cs="Times New Roman"/>
-          <w:sz w:val="24"/>
-          <w:szCs w:val="24"/>
-        </w:rPr>
-        <w:t xml:space="preserve">Bots can also </w:t>
-      </w:r>
       <w:bookmarkStart w:id="0" w:name="_GoBack"/>
       <w:bookmarkEnd w:id="0"/>
-      <w:r>
-        <w:rPr>
-          <w:rFonts w:ascii="Times New Roman" w:eastAsia="Times New Roman" w:hAnsi="Times New Roman" w:cs="Times New Roman"/>
-          <w:sz w:val="24"/>
-          <w:szCs w:val="24"/>
-        </w:rPr>
-        <w:t>melee attack and learn through reinforcement learning rather than minimax or a neural network.</w:t>
-      </w:r>
+    </w:p>
+    <w:p>
+      <w:pPr>
+        <w:spacing w:line="480" w:lineRule="auto"/>
+        <w:rPr>
+          <w:rFonts w:ascii="Times New Roman" w:eastAsia="Times New Roman" w:hAnsi="Times New Roman" w:cs="Times New Roman"/>
+          <w:sz w:val="24"/>
+          <w:szCs w:val="24"/>
+        </w:rPr>
+      </w:pPr>
+      <w:r>
+        <w:rPr>
+          <w:rFonts w:ascii="Times New Roman" w:eastAsia="Times New Roman" w:hAnsi="Times New Roman" w:cs="Times New Roman"/>
+          <w:sz w:val="24"/>
+          <w:szCs w:val="24"/>
+        </w:rPr>
+        <w:t>Bots can also melee attack and learn through reinforcement learning rather than minimax or a neural network.</w:t>
+      </w:r>
+    </w:p>
+    <w:p>
+      <w:pPr>
+        <w:spacing w:line="480" w:lineRule="auto"/>
+        <w:rPr>
+          <w:rFonts w:ascii="Times New Roman" w:eastAsia="Times New Roman" w:hAnsi="Times New Roman" w:cs="Times New Roman"/>
+          <w:sz w:val="24"/>
+          <w:szCs w:val="24"/>
+        </w:rPr>
+      </w:pPr>
+    </w:p>
+    <w:p>
+      <w:pPr>
+        <w:spacing w:line="480" w:lineRule="auto"/>
+        <w:rPr>
+          <w:rFonts w:ascii="Times New Roman" w:eastAsia="Times New Roman" w:hAnsi="Times New Roman" w:cs="Times New Roman"/>
+          <w:b/>
+          <w:bCs/>
+          <w:sz w:val="24"/>
+          <w:szCs w:val="24"/>
+        </w:rPr>
+      </w:pPr>
+      <w:r>
+        <w:rPr>
+          <w:rFonts w:ascii="Times New Roman" w:eastAsia="Times New Roman" w:hAnsi="Times New Roman" w:cs="Times New Roman"/>
+          <w:b/>
+          <w:bCs/>
+          <w:sz w:val="24"/>
+          <w:szCs w:val="24"/>
+        </w:rPr>
+        <w:t>TP3 Update</w:t>
+      </w:r>
+    </w:p>
+    <w:p>
+      <w:pPr>
+        <w:pStyle w:val="ListParagraph"/>
+        <w:numPr>
+          <w:ilvl w:val="0"/>
+          <w:numId w:val="2"/>
+        </w:numPr>
+        <w:rPr>
+          <w:rFonts w:ascii="Times New Roman" w:eastAsia="Times New Roman" w:hAnsi="Times New Roman" w:cs="Times New Roman"/>
+          <w:sz w:val="24"/>
+          <w:szCs w:val="24"/>
+        </w:rPr>
+      </w:pPr>
+      <w:r>
+        <w:rPr>
+          <w:rFonts w:ascii="Times New Roman" w:eastAsia="Times New Roman" w:hAnsi="Times New Roman" w:cs="Times New Roman"/>
+          <w:sz w:val="24"/>
+          <w:szCs w:val="24"/>
+        </w:rPr>
+        <w:t>Game mode difficulties – number of bots, speed of bots, and learn rate of bots increases with the difficulty</w:t>
+      </w:r>
+    </w:p>
+    <w:p>
+      <w:pPr>
+        <w:pStyle w:val="ListParagraph"/>
+        <w:numPr>
+          <w:ilvl w:val="0"/>
+          <w:numId w:val="2"/>
+        </w:numPr>
+        <w:rPr>
+          <w:rFonts w:ascii="Times New Roman" w:eastAsia="Times New Roman" w:hAnsi="Times New Roman" w:cs="Times New Roman"/>
+          <w:sz w:val="24"/>
+          <w:szCs w:val="24"/>
+        </w:rPr>
+      </w:pPr>
+      <w:r>
+        <w:rPr>
+          <w:rFonts w:ascii="Times New Roman" w:eastAsia="Times New Roman" w:hAnsi="Times New Roman" w:cs="Times New Roman"/>
+          <w:sz w:val="24"/>
+          <w:szCs w:val="24"/>
+        </w:rPr>
+        <w:t>Added images to all obstacles and added home screens and death screens</w:t>
+      </w:r>
+    </w:p>
+    <w:p>
+      <w:pPr>
+        <w:pStyle w:val="ListParagraph"/>
+        <w:numPr>
+          <w:ilvl w:val="0"/>
+          <w:numId w:val="2"/>
+        </w:numPr>
+        <w:rPr>
+          <w:rFonts w:ascii="Times New Roman" w:eastAsia="Times New Roman" w:hAnsi="Times New Roman" w:cs="Times New Roman"/>
+          <w:sz w:val="24"/>
+          <w:szCs w:val="24"/>
+        </w:rPr>
+      </w:pPr>
+      <w:r>
+        <w:rPr>
+          <w:rFonts w:ascii="Times New Roman" w:eastAsia="Times New Roman" w:hAnsi="Times New Roman" w:cs="Times New Roman"/>
+          <w:sz w:val="24"/>
+          <w:szCs w:val="24"/>
+        </w:rPr>
+        <w:t>Added a scoring system</w:t>
+      </w:r>
+    </w:p>
+    <w:p>
+      <w:pPr>
+        <w:pStyle w:val="ListParagraph"/>
+        <w:numPr>
+          <w:ilvl w:val="0"/>
+          <w:numId w:val="2"/>
+        </w:numPr>
+        <w:rPr>
+          <w:rFonts w:ascii="Times New Roman" w:eastAsia="Times New Roman" w:hAnsi="Times New Roman" w:cs="Times New Roman"/>
+          <w:sz w:val="24"/>
+          <w:szCs w:val="24"/>
+        </w:rPr>
+      </w:pPr>
+      <w:r>
+        <w:rPr>
+          <w:rFonts w:ascii="Times New Roman" w:eastAsia="Times New Roman" w:hAnsi="Times New Roman" w:cs="Times New Roman"/>
+          <w:sz w:val="24"/>
+          <w:szCs w:val="24"/>
+        </w:rPr>
+        <w:t>Modified weapons to have more bullet spread</w:t>
+      </w:r>
+    </w:p>
+    <w:p>
+      <w:pPr>
+        <w:pStyle w:val="ListParagraph"/>
+        <w:numPr>
+          <w:ilvl w:val="0"/>
+          <w:numId w:val="2"/>
+        </w:numPr>
+        <w:rPr>
+          <w:rFonts w:ascii="Times New Roman" w:eastAsia="Times New Roman" w:hAnsi="Times New Roman" w:cs="Times New Roman"/>
+          <w:sz w:val="24"/>
+          <w:szCs w:val="24"/>
+        </w:rPr>
+      </w:pPr>
+      <w:r>
+        <w:rPr>
+          <w:rFonts w:ascii="Times New Roman" w:eastAsia="Times New Roman" w:hAnsi="Times New Roman" w:cs="Times New Roman"/>
+          <w:sz w:val="24"/>
+          <w:szCs w:val="24"/>
+        </w:rPr>
+        <w:t>Added ability to pause and restart the game</w:t>
+      </w:r>
+    </w:p>
+    <w:p>
+      <w:pPr>
+        <w:pStyle w:val="ListParagraph"/>
+        <w:spacing w:line="480" w:lineRule="auto"/>
+        <w:rPr>
+          <w:rFonts w:ascii="Times New Roman" w:eastAsia="Times New Roman" w:hAnsi="Times New Roman" w:cs="Times New Roman"/>
+          <w:sz w:val="24"/>
+          <w:szCs w:val="24"/>
+        </w:rPr>
+      </w:pPr>
     </w:p>
     <w:sectPr>
       <w:pgSz w:w="12240" w:h="15840"/>
@@ -1617,6 +1970,17 @@
       <w:szCs w:val="30"/>
     </w:rPr>
   </w:style>
+  <w:style w:type="paragraph" w:styleId="ListParagraph">
+    <w:name w:val="List Paragraph"/>
+    <w:basedOn w:val="Normal"/>
+    <w:uiPriority w:val="34"/>
+    <w:qFormat/>
+    <w:rsid w:val="004D6643"/>
+    <w:pPr>
+      <w:ind w:left="720"/>
+      <w:contextualSpacing/>
+    </w:pPr>
+  </w:style>
 </w:styles>
 </file>
 

</xml_diff>